<commit_message>
solo tiene los botones mas y menos para ver
</commit_message>
<xml_diff>
--- a/extras/mios/Doc1.docx
+++ b/extras/mios/Doc1.docx
@@ -4,6 +4,10 @@
   <w:body>
     <w:p>
       <w:r>
+        <w:rPr>
+          <w:noProof/>
+          <w:lang w:eastAsia="es-AR"/>
+        </w:rPr>
         <w:drawing>
           <wp:inline distT="0" distB="0" distL="0" distR="0" wp14:anchorId="6B55AE16" wp14:editId="25003C40">
             <wp:extent cx="3181514" cy="1117657"/>
@@ -43,6 +47,10 @@
     </w:p>
     <w:p>
       <w:r>
+        <w:rPr>
+          <w:noProof/>
+          <w:lang w:eastAsia="es-AR"/>
+        </w:rPr>
         <w:drawing>
           <wp:inline distT="0" distB="0" distL="0" distR="0" wp14:anchorId="2A5890BD" wp14:editId="2387F970">
             <wp:extent cx="4711942" cy="2863997"/>
@@ -81,6 +89,888 @@
       </w:r>
     </w:p>
     <w:p>
+      <w:pPr>
+        <w:shd w:val="clear" w:color="auto" w:fill="002B36"/>
+        <w:spacing w:after="0" w:line="285" w:lineRule="atLeast"/>
+        <w:rPr>
+          <w:rFonts w:ascii="Consolas" w:eastAsia="Times New Roman" w:hAnsi="Consolas" w:cs="Times New Roman"/>
+          <w:color w:val="BBBBBB"/>
+          <w:sz w:val="21"/>
+          <w:szCs w:val="21"/>
+          <w:lang w:eastAsia="es-AR"/>
+        </w:rPr>
+      </w:pPr>
+      <w:r>
+        <w:rPr>
+          <w:rFonts w:ascii="Consolas" w:eastAsia="Times New Roman" w:hAnsi="Consolas" w:cs="Times New Roman"/>
+          <w:color w:val="657B83"/>
+          <w:sz w:val="21"/>
+          <w:szCs w:val="21"/>
+          <w:lang w:eastAsia="es-AR"/>
+        </w:rPr>
+        <w:t>&lt;</w:t>
+      </w:r>
+      <w:proofErr w:type="spellStart"/>
+      <w:r>
+        <w:rPr>
+          <w:rFonts w:ascii="Consolas" w:eastAsia="Times New Roman" w:hAnsi="Consolas" w:cs="Times New Roman"/>
+          <w:color w:val="268BD2"/>
+          <w:sz w:val="21"/>
+          <w:szCs w:val="21"/>
+          <w:lang w:eastAsia="es-AR"/>
+        </w:rPr>
+        <w:t>section</w:t>
+      </w:r>
+      <w:proofErr w:type="spellEnd"/>
+      <w:r>
+        <w:rPr>
+          <w:rFonts w:ascii="Consolas" w:eastAsia="Times New Roman" w:hAnsi="Consolas" w:cs="Times New Roman"/>
+          <w:color w:val="93A1A1"/>
+          <w:sz w:val="21"/>
+          <w:szCs w:val="21"/>
+          <w:lang w:eastAsia="es-AR"/>
+        </w:rPr>
+        <w:t xml:space="preserve"> </w:t>
+      </w:r>
+      <w:proofErr w:type="spellStart"/>
+      <w:r>
+        <w:rPr>
+          <w:rFonts w:ascii="Consolas" w:eastAsia="Times New Roman" w:hAnsi="Consolas" w:cs="Times New Roman"/>
+          <w:color w:val="93A1A1"/>
+          <w:sz w:val="21"/>
+          <w:szCs w:val="21"/>
+          <w:lang w:eastAsia="es-AR"/>
+        </w:rPr>
+        <w:t>className</w:t>
+      </w:r>
+      <w:proofErr w:type="spellEnd"/>
+      <w:r>
+        <w:rPr>
+          <w:rFonts w:ascii="Consolas" w:eastAsia="Times New Roman" w:hAnsi="Consolas" w:cs="Times New Roman"/>
+          <w:color w:val="859900"/>
+          <w:sz w:val="21"/>
+          <w:szCs w:val="21"/>
+          <w:lang w:eastAsia="es-AR"/>
+        </w:rPr>
+        <w:t>=</w:t>
+      </w:r>
+      <w:r>
+        <w:rPr>
+          <w:rFonts w:ascii="Consolas" w:eastAsia="Times New Roman" w:hAnsi="Consolas" w:cs="Times New Roman"/>
+          <w:color w:val="2AA198"/>
+          <w:sz w:val="21"/>
+          <w:szCs w:val="21"/>
+          <w:lang w:eastAsia="es-AR"/>
+        </w:rPr>
+        <w:t>"mt-3"</w:t>
+      </w:r>
+      <w:r>
+        <w:rPr>
+          <w:rFonts w:ascii="Consolas" w:eastAsia="Times New Roman" w:hAnsi="Consolas" w:cs="Times New Roman"/>
+          <w:color w:val="657B83"/>
+          <w:sz w:val="21"/>
+          <w:szCs w:val="21"/>
+          <w:lang w:eastAsia="es-AR"/>
+        </w:rPr>
+        <w:t>&gt;</w:t>
+      </w:r>
+      <w:r>
+        <w:rPr>
+          <w:rFonts w:ascii="Consolas" w:eastAsia="Times New Roman" w:hAnsi="Consolas" w:cs="Times New Roman"/>
+          <w:color w:val="93A1A1"/>
+          <w:sz w:val="21"/>
+          <w:szCs w:val="21"/>
+          <w:lang w:eastAsia="es-AR"/>
+        </w:rPr>
+        <w:t xml:space="preserve"> </w:t>
+      </w:r>
+    </w:p>
+    <w:p>
+      <w:pPr>
+        <w:shd w:val="clear" w:color="auto" w:fill="002B36"/>
+        <w:spacing w:after="0" w:line="285" w:lineRule="atLeast"/>
+        <w:rPr>
+          <w:rFonts w:ascii="Consolas" w:eastAsia="Times New Roman" w:hAnsi="Consolas" w:cs="Times New Roman"/>
+          <w:color w:val="BBBBBB"/>
+          <w:sz w:val="21"/>
+          <w:szCs w:val="21"/>
+          <w:lang w:eastAsia="es-AR"/>
+        </w:rPr>
+      </w:pPr>
+      <w:r>
+        <w:rPr>
+          <w:rFonts w:ascii="Consolas" w:eastAsia="Times New Roman" w:hAnsi="Consolas" w:cs="Times New Roman"/>
+          <w:color w:val="93A1A1"/>
+          <w:sz w:val="21"/>
+          <w:szCs w:val="21"/>
+          <w:lang w:eastAsia="es-AR"/>
+        </w:rPr>
+        <w:t xml:space="preserve">                </w:t>
+      </w:r>
+      <w:r>
+        <w:rPr>
+          <w:rFonts w:ascii="Consolas" w:eastAsia="Times New Roman" w:hAnsi="Consolas" w:cs="Times New Roman"/>
+          <w:color w:val="657B83"/>
+          <w:sz w:val="21"/>
+          <w:szCs w:val="21"/>
+          <w:lang w:eastAsia="es-AR"/>
+        </w:rPr>
+        <w:t>&lt;</w:t>
+      </w:r>
+      <w:proofErr w:type="spellStart"/>
+      <w:r>
+        <w:rPr>
+          <w:rFonts w:ascii="Consolas" w:eastAsia="Times New Roman" w:hAnsi="Consolas" w:cs="Times New Roman"/>
+          <w:color w:val="268BD2"/>
+          <w:sz w:val="21"/>
+          <w:szCs w:val="21"/>
+          <w:lang w:eastAsia="es-AR"/>
+        </w:rPr>
+        <w:t>article</w:t>
+      </w:r>
+      <w:proofErr w:type="spellEnd"/>
+      <w:r>
+        <w:rPr>
+          <w:rFonts w:ascii="Consolas" w:eastAsia="Times New Roman" w:hAnsi="Consolas" w:cs="Times New Roman"/>
+          <w:color w:val="93A1A1"/>
+          <w:sz w:val="21"/>
+          <w:szCs w:val="21"/>
+          <w:lang w:eastAsia="es-AR"/>
+        </w:rPr>
+        <w:t xml:space="preserve"> </w:t>
+      </w:r>
+      <w:proofErr w:type="spellStart"/>
+      <w:r>
+        <w:rPr>
+          <w:rFonts w:ascii="Consolas" w:eastAsia="Times New Roman" w:hAnsi="Consolas" w:cs="Times New Roman"/>
+          <w:color w:val="93A1A1"/>
+          <w:sz w:val="21"/>
+          <w:szCs w:val="21"/>
+          <w:lang w:eastAsia="es-AR"/>
+        </w:rPr>
+        <w:t>class</w:t>
+      </w:r>
+      <w:proofErr w:type="spellEnd"/>
+      <w:r>
+        <w:rPr>
+          <w:rFonts w:ascii="Consolas" w:eastAsia="Times New Roman" w:hAnsi="Consolas" w:cs="Times New Roman"/>
+          <w:color w:val="859900"/>
+          <w:sz w:val="21"/>
+          <w:szCs w:val="21"/>
+          <w:lang w:eastAsia="es-AR"/>
+        </w:rPr>
+        <w:t>=</w:t>
+      </w:r>
+      <w:r>
+        <w:rPr>
+          <w:rFonts w:ascii="Consolas" w:eastAsia="Times New Roman" w:hAnsi="Consolas" w:cs="Times New Roman"/>
+          <w:color w:val="2AA198"/>
+          <w:sz w:val="21"/>
+          <w:szCs w:val="21"/>
+          <w:lang w:eastAsia="es-AR"/>
+        </w:rPr>
+        <w:t>"d-</w:t>
+      </w:r>
+      <w:proofErr w:type="spellStart"/>
+      <w:r>
+        <w:rPr>
+          <w:rFonts w:ascii="Consolas" w:eastAsia="Times New Roman" w:hAnsi="Consolas" w:cs="Times New Roman"/>
+          <w:color w:val="2AA198"/>
+          <w:sz w:val="21"/>
+          <w:szCs w:val="21"/>
+          <w:lang w:eastAsia="es-AR"/>
+        </w:rPr>
+        <w:t>flex</w:t>
+      </w:r>
+      <w:proofErr w:type="spellEnd"/>
+      <w:r>
+        <w:rPr>
+          <w:rFonts w:ascii="Consolas" w:eastAsia="Times New Roman" w:hAnsi="Consolas" w:cs="Times New Roman"/>
+          <w:color w:val="2AA198"/>
+          <w:sz w:val="21"/>
+          <w:szCs w:val="21"/>
+          <w:lang w:eastAsia="es-AR"/>
+        </w:rPr>
+        <w:t xml:space="preserve"> </w:t>
+      </w:r>
+      <w:proofErr w:type="spellStart"/>
+      <w:r>
+        <w:rPr>
+          <w:rFonts w:ascii="Consolas" w:eastAsia="Times New Roman" w:hAnsi="Consolas" w:cs="Times New Roman"/>
+          <w:color w:val="2AA198"/>
+          <w:sz w:val="21"/>
+          <w:szCs w:val="21"/>
+          <w:lang w:eastAsia="es-AR"/>
+        </w:rPr>
+        <w:t>align</w:t>
+      </w:r>
+      <w:proofErr w:type="spellEnd"/>
+      <w:r>
+        <w:rPr>
+          <w:rFonts w:ascii="Consolas" w:eastAsia="Times New Roman" w:hAnsi="Consolas" w:cs="Times New Roman"/>
+          <w:color w:val="2AA198"/>
+          <w:sz w:val="21"/>
+          <w:szCs w:val="21"/>
+          <w:lang w:eastAsia="es-AR"/>
+        </w:rPr>
+        <w:t>-</w:t>
+      </w:r>
+      <w:proofErr w:type="spellStart"/>
+      <w:r>
+        <w:rPr>
+          <w:rFonts w:ascii="Consolas" w:eastAsia="Times New Roman" w:hAnsi="Consolas" w:cs="Times New Roman"/>
+          <w:color w:val="2AA198"/>
+          <w:sz w:val="21"/>
+          <w:szCs w:val="21"/>
+          <w:lang w:eastAsia="es-AR"/>
+        </w:rPr>
+        <w:t>items</w:t>
+      </w:r>
+      <w:proofErr w:type="spellEnd"/>
+      <w:r>
+        <w:rPr>
+          <w:rFonts w:ascii="Consolas" w:eastAsia="Times New Roman" w:hAnsi="Consolas" w:cs="Times New Roman"/>
+          <w:color w:val="2AA198"/>
+          <w:sz w:val="21"/>
+          <w:szCs w:val="21"/>
+          <w:lang w:eastAsia="es-AR"/>
+        </w:rPr>
+        <w:t xml:space="preserve">-center </w:t>
+      </w:r>
+      <w:proofErr w:type="spellStart"/>
+      <w:r>
+        <w:rPr>
+          <w:rFonts w:ascii="Consolas" w:eastAsia="Times New Roman" w:hAnsi="Consolas" w:cs="Times New Roman"/>
+          <w:color w:val="2AA198"/>
+          <w:sz w:val="21"/>
+          <w:szCs w:val="21"/>
+          <w:lang w:eastAsia="es-AR"/>
+        </w:rPr>
+        <w:t>justify-content-between</w:t>
+      </w:r>
+      <w:proofErr w:type="spellEnd"/>
+      <w:r>
+        <w:rPr>
+          <w:rFonts w:ascii="Consolas" w:eastAsia="Times New Roman" w:hAnsi="Consolas" w:cs="Times New Roman"/>
+          <w:color w:val="2AA198"/>
+          <w:sz w:val="21"/>
+          <w:szCs w:val="21"/>
+          <w:lang w:eastAsia="es-AR"/>
+        </w:rPr>
+        <w:t>"</w:t>
+      </w:r>
+      <w:r>
+        <w:rPr>
+          <w:rFonts w:ascii="Consolas" w:eastAsia="Times New Roman" w:hAnsi="Consolas" w:cs="Times New Roman"/>
+          <w:color w:val="657B83"/>
+          <w:sz w:val="21"/>
+          <w:szCs w:val="21"/>
+          <w:lang w:eastAsia="es-AR"/>
+        </w:rPr>
+        <w:t>&gt;</w:t>
+      </w:r>
+    </w:p>
+    <w:p>
+      <w:pPr>
+        <w:shd w:val="clear" w:color="auto" w:fill="002B36"/>
+        <w:spacing w:after="0" w:line="285" w:lineRule="atLeast"/>
+        <w:rPr>
+          <w:rFonts w:ascii="Consolas" w:eastAsia="Times New Roman" w:hAnsi="Consolas" w:cs="Times New Roman"/>
+          <w:color w:val="BBBBBB"/>
+          <w:sz w:val="21"/>
+          <w:szCs w:val="21"/>
+          <w:lang w:eastAsia="es-AR"/>
+        </w:rPr>
+      </w:pPr>
+      <w:r>
+        <w:rPr>
+          <w:rFonts w:ascii="Consolas" w:eastAsia="Times New Roman" w:hAnsi="Consolas" w:cs="Times New Roman"/>
+          <w:color w:val="93A1A1"/>
+          <w:sz w:val="21"/>
+          <w:szCs w:val="21"/>
+          <w:lang w:eastAsia="es-AR"/>
+        </w:rPr>
+        <w:t xml:space="preserve">                    </w:t>
+      </w:r>
+      <w:r>
+        <w:rPr>
+          <w:rFonts w:ascii="Consolas" w:eastAsia="Times New Roman" w:hAnsi="Consolas" w:cs="Times New Roman"/>
+          <w:color w:val="657B83"/>
+          <w:sz w:val="21"/>
+          <w:szCs w:val="21"/>
+          <w:lang w:eastAsia="es-AR"/>
+        </w:rPr>
+        <w:t>&lt;</w:t>
+      </w:r>
+      <w:r>
+        <w:rPr>
+          <w:rFonts w:ascii="Consolas" w:eastAsia="Times New Roman" w:hAnsi="Consolas" w:cs="Times New Roman"/>
+          <w:color w:val="268BD2"/>
+          <w:sz w:val="21"/>
+          <w:szCs w:val="21"/>
+          <w:lang w:eastAsia="es-AR"/>
+        </w:rPr>
+        <w:t>p</w:t>
+      </w:r>
+      <w:r>
+        <w:rPr>
+          <w:rFonts w:ascii="Consolas" w:eastAsia="Times New Roman" w:hAnsi="Consolas" w:cs="Times New Roman"/>
+          <w:color w:val="93A1A1"/>
+          <w:sz w:val="21"/>
+          <w:szCs w:val="21"/>
+          <w:lang w:eastAsia="es-AR"/>
+        </w:rPr>
+        <w:t xml:space="preserve"> </w:t>
+      </w:r>
+      <w:proofErr w:type="spellStart"/>
+      <w:r>
+        <w:rPr>
+          <w:rFonts w:ascii="Consolas" w:eastAsia="Times New Roman" w:hAnsi="Consolas" w:cs="Times New Roman"/>
+          <w:color w:val="93A1A1"/>
+          <w:sz w:val="21"/>
+          <w:szCs w:val="21"/>
+          <w:lang w:eastAsia="es-AR"/>
+        </w:rPr>
+        <w:t>class</w:t>
+      </w:r>
+      <w:proofErr w:type="spellEnd"/>
+      <w:r>
+        <w:rPr>
+          <w:rFonts w:ascii="Consolas" w:eastAsia="Times New Roman" w:hAnsi="Consolas" w:cs="Times New Roman"/>
+          <w:color w:val="859900"/>
+          <w:sz w:val="21"/>
+          <w:szCs w:val="21"/>
+          <w:lang w:eastAsia="es-AR"/>
+        </w:rPr>
+        <w:t>=</w:t>
+      </w:r>
+      <w:r>
+        <w:rPr>
+          <w:rFonts w:ascii="Consolas" w:eastAsia="Times New Roman" w:hAnsi="Consolas" w:cs="Times New Roman"/>
+          <w:color w:val="2AA198"/>
+          <w:sz w:val="21"/>
+          <w:szCs w:val="21"/>
+          <w:lang w:eastAsia="es-AR"/>
+        </w:rPr>
+        <w:t>"col-6"</w:t>
+      </w:r>
+      <w:r>
+        <w:rPr>
+          <w:rFonts w:ascii="Consolas" w:eastAsia="Times New Roman" w:hAnsi="Consolas" w:cs="Times New Roman"/>
+          <w:color w:val="657B83"/>
+          <w:sz w:val="21"/>
+          <w:szCs w:val="21"/>
+          <w:lang w:eastAsia="es-AR"/>
+        </w:rPr>
+        <w:t>&gt;</w:t>
+      </w:r>
+      <w:r>
+        <w:rPr>
+          <w:rFonts w:ascii="Consolas" w:eastAsia="Times New Roman" w:hAnsi="Consolas" w:cs="Times New Roman"/>
+          <w:color w:val="93A1A1"/>
+          <w:sz w:val="21"/>
+          <w:szCs w:val="21"/>
+          <w:lang w:eastAsia="es-AR"/>
+        </w:rPr>
+        <w:t>No hay productos agregados</w:t>
+      </w:r>
+      <w:r>
+        <w:rPr>
+          <w:rFonts w:ascii="Consolas" w:eastAsia="Times New Roman" w:hAnsi="Consolas" w:cs="Times New Roman"/>
+          <w:color w:val="657B83"/>
+          <w:sz w:val="21"/>
+          <w:szCs w:val="21"/>
+          <w:lang w:eastAsia="es-AR"/>
+        </w:rPr>
+        <w:t>&lt;/</w:t>
+      </w:r>
+      <w:r>
+        <w:rPr>
+          <w:rFonts w:ascii="Consolas" w:eastAsia="Times New Roman" w:hAnsi="Consolas" w:cs="Times New Roman"/>
+          <w:color w:val="268BD2"/>
+          <w:sz w:val="21"/>
+          <w:szCs w:val="21"/>
+          <w:lang w:eastAsia="es-AR"/>
+        </w:rPr>
+        <w:t>p</w:t>
+      </w:r>
+      <w:r>
+        <w:rPr>
+          <w:rFonts w:ascii="Consolas" w:eastAsia="Times New Roman" w:hAnsi="Consolas" w:cs="Times New Roman"/>
+          <w:color w:val="657B83"/>
+          <w:sz w:val="21"/>
+          <w:szCs w:val="21"/>
+          <w:lang w:eastAsia="es-AR"/>
+        </w:rPr>
+        <w:t>&gt;</w:t>
+      </w:r>
+    </w:p>
+    <w:p>
+      <w:pPr>
+        <w:shd w:val="clear" w:color="auto" w:fill="002B36"/>
+        <w:spacing w:after="0" w:line="285" w:lineRule="atLeast"/>
+        <w:rPr>
+          <w:rFonts w:ascii="Consolas" w:eastAsia="Times New Roman" w:hAnsi="Consolas" w:cs="Times New Roman"/>
+          <w:color w:val="BBBBBB"/>
+          <w:sz w:val="21"/>
+          <w:szCs w:val="21"/>
+          <w:lang w:eastAsia="es-AR"/>
+        </w:rPr>
+      </w:pPr>
+      <w:r>
+        <w:rPr>
+          <w:rFonts w:ascii="Consolas" w:eastAsia="Times New Roman" w:hAnsi="Consolas" w:cs="Times New Roman"/>
+          <w:color w:val="93A1A1"/>
+          <w:sz w:val="21"/>
+          <w:szCs w:val="21"/>
+          <w:lang w:eastAsia="es-AR"/>
+        </w:rPr>
+        <w:t xml:space="preserve">                    </w:t>
+      </w:r>
+      <w:r>
+        <w:rPr>
+          <w:rFonts w:ascii="Consolas" w:eastAsia="Times New Roman" w:hAnsi="Consolas" w:cs="Times New Roman"/>
+          <w:color w:val="657B83"/>
+          <w:sz w:val="21"/>
+          <w:szCs w:val="21"/>
+          <w:lang w:eastAsia="es-AR"/>
+        </w:rPr>
+        <w:t>&lt;</w:t>
+      </w:r>
+      <w:proofErr w:type="gramStart"/>
+      <w:r>
+        <w:rPr>
+          <w:rFonts w:ascii="Consolas" w:eastAsia="Times New Roman" w:hAnsi="Consolas" w:cs="Times New Roman"/>
+          <w:color w:val="268BD2"/>
+          <w:sz w:val="21"/>
+          <w:szCs w:val="21"/>
+          <w:lang w:eastAsia="es-AR"/>
+        </w:rPr>
+        <w:t>div</w:t>
+      </w:r>
+      <w:proofErr w:type="gramEnd"/>
+      <w:r>
+        <w:rPr>
+          <w:rFonts w:ascii="Consolas" w:eastAsia="Times New Roman" w:hAnsi="Consolas" w:cs="Times New Roman"/>
+          <w:color w:val="657B83"/>
+          <w:sz w:val="21"/>
+          <w:szCs w:val="21"/>
+          <w:lang w:eastAsia="es-AR"/>
+        </w:rPr>
+        <w:t>&gt;</w:t>
+      </w:r>
+      <w:r>
+        <w:rPr>
+          <w:rFonts w:ascii="Consolas" w:eastAsia="Times New Roman" w:hAnsi="Consolas" w:cs="Times New Roman"/>
+          <w:color w:val="93A1A1"/>
+          <w:sz w:val="21"/>
+          <w:szCs w:val="21"/>
+          <w:lang w:eastAsia="es-AR"/>
+        </w:rPr>
+        <w:t xml:space="preserve"> </w:t>
+      </w:r>
+    </w:p>
+    <w:p>
+      <w:pPr>
+        <w:shd w:val="clear" w:color="auto" w:fill="002B36"/>
+        <w:spacing w:after="0" w:line="285" w:lineRule="atLeast"/>
+        <w:rPr>
+          <w:rFonts w:ascii="Consolas" w:eastAsia="Times New Roman" w:hAnsi="Consolas" w:cs="Times New Roman"/>
+          <w:color w:val="BBBBBB"/>
+          <w:sz w:val="21"/>
+          <w:szCs w:val="21"/>
+          <w:lang w:eastAsia="es-AR"/>
+        </w:rPr>
+      </w:pPr>
+      <w:r>
+        <w:rPr>
+          <w:rFonts w:ascii="Consolas" w:eastAsia="Times New Roman" w:hAnsi="Consolas" w:cs="Times New Roman"/>
+          <w:color w:val="93A1A1"/>
+          <w:sz w:val="21"/>
+          <w:szCs w:val="21"/>
+          <w:lang w:eastAsia="es-AR"/>
+        </w:rPr>
+        <w:t xml:space="preserve">                    </w:t>
+      </w:r>
+      <w:r>
+        <w:rPr>
+          <w:rFonts w:ascii="Consolas" w:eastAsia="Times New Roman" w:hAnsi="Consolas" w:cs="Times New Roman"/>
+          <w:color w:val="657B83"/>
+          <w:sz w:val="21"/>
+          <w:szCs w:val="21"/>
+          <w:lang w:eastAsia="es-AR"/>
+        </w:rPr>
+        <w:t>&lt;</w:t>
+      </w:r>
+      <w:r>
+        <w:rPr>
+          <w:rFonts w:ascii="Consolas" w:eastAsia="Times New Roman" w:hAnsi="Consolas" w:cs="Times New Roman"/>
+          <w:color w:val="859900"/>
+          <w:sz w:val="21"/>
+          <w:szCs w:val="21"/>
+          <w:lang w:eastAsia="es-AR"/>
+        </w:rPr>
+        <w:t>Link</w:t>
+      </w:r>
+      <w:r>
+        <w:rPr>
+          <w:rFonts w:ascii="Consolas" w:eastAsia="Times New Roman" w:hAnsi="Consolas" w:cs="Times New Roman"/>
+          <w:color w:val="93A1A1"/>
+          <w:sz w:val="21"/>
+          <w:szCs w:val="21"/>
+          <w:lang w:eastAsia="es-AR"/>
+        </w:rPr>
+        <w:t xml:space="preserve"> to</w:t>
+      </w:r>
+      <w:r>
+        <w:rPr>
+          <w:rFonts w:ascii="Consolas" w:eastAsia="Times New Roman" w:hAnsi="Consolas" w:cs="Times New Roman"/>
+          <w:color w:val="859900"/>
+          <w:sz w:val="21"/>
+          <w:szCs w:val="21"/>
+          <w:lang w:eastAsia="es-AR"/>
+        </w:rPr>
+        <w:t>=</w:t>
+      </w:r>
+      <w:r>
+        <w:rPr>
+          <w:rFonts w:ascii="Consolas" w:eastAsia="Times New Roman" w:hAnsi="Consolas" w:cs="Times New Roman"/>
+          <w:color w:val="2AA198"/>
+          <w:sz w:val="21"/>
+          <w:szCs w:val="21"/>
+          <w:lang w:eastAsia="es-AR"/>
+        </w:rPr>
+        <w:t>"/"</w:t>
+      </w:r>
+      <w:r>
+        <w:rPr>
+          <w:rFonts w:ascii="Consolas" w:eastAsia="Times New Roman" w:hAnsi="Consolas" w:cs="Times New Roman"/>
+          <w:color w:val="93A1A1"/>
+          <w:sz w:val="21"/>
+          <w:szCs w:val="21"/>
+          <w:lang w:eastAsia="es-AR"/>
+        </w:rPr>
+        <w:t xml:space="preserve"> </w:t>
+      </w:r>
+      <w:proofErr w:type="spellStart"/>
+      <w:r>
+        <w:rPr>
+          <w:rFonts w:ascii="Consolas" w:eastAsia="Times New Roman" w:hAnsi="Consolas" w:cs="Times New Roman"/>
+          <w:color w:val="93A1A1"/>
+          <w:sz w:val="21"/>
+          <w:szCs w:val="21"/>
+          <w:lang w:eastAsia="es-AR"/>
+        </w:rPr>
+        <w:t>className</w:t>
+      </w:r>
+      <w:proofErr w:type="spellEnd"/>
+      <w:r>
+        <w:rPr>
+          <w:rFonts w:ascii="Consolas" w:eastAsia="Times New Roman" w:hAnsi="Consolas" w:cs="Times New Roman"/>
+          <w:color w:val="859900"/>
+          <w:sz w:val="21"/>
+          <w:szCs w:val="21"/>
+          <w:lang w:eastAsia="es-AR"/>
+        </w:rPr>
+        <w:t>=</w:t>
+      </w:r>
+      <w:r>
+        <w:rPr>
+          <w:rFonts w:ascii="Consolas" w:eastAsia="Times New Roman" w:hAnsi="Consolas" w:cs="Times New Roman"/>
+          <w:color w:val="2AA198"/>
+          <w:sz w:val="21"/>
+          <w:szCs w:val="21"/>
+          <w:lang w:eastAsia="es-AR"/>
+        </w:rPr>
+        <w:t>"</w:t>
+      </w:r>
+      <w:proofErr w:type="spellStart"/>
+      <w:r>
+        <w:rPr>
+          <w:rFonts w:ascii="Consolas" w:eastAsia="Times New Roman" w:hAnsi="Consolas" w:cs="Times New Roman"/>
+          <w:color w:val="2AA198"/>
+          <w:sz w:val="21"/>
+          <w:szCs w:val="21"/>
+          <w:lang w:eastAsia="es-AR"/>
+        </w:rPr>
+        <w:t>btn</w:t>
+      </w:r>
+      <w:proofErr w:type="spellEnd"/>
+      <w:r>
+        <w:rPr>
+          <w:rFonts w:ascii="Consolas" w:eastAsia="Times New Roman" w:hAnsi="Consolas" w:cs="Times New Roman"/>
+          <w:color w:val="2AA198"/>
+          <w:sz w:val="21"/>
+          <w:szCs w:val="21"/>
+          <w:lang w:eastAsia="es-AR"/>
+        </w:rPr>
+        <w:t xml:space="preserve"> </w:t>
+      </w:r>
+      <w:proofErr w:type="spellStart"/>
+      <w:r>
+        <w:rPr>
+          <w:rFonts w:ascii="Consolas" w:eastAsia="Times New Roman" w:hAnsi="Consolas" w:cs="Times New Roman"/>
+          <w:color w:val="2AA198"/>
+          <w:sz w:val="21"/>
+          <w:szCs w:val="21"/>
+          <w:lang w:eastAsia="es-AR"/>
+        </w:rPr>
+        <w:t>btn-success</w:t>
+      </w:r>
+      <w:proofErr w:type="spellEnd"/>
+      <w:r>
+        <w:rPr>
+          <w:rFonts w:ascii="Consolas" w:eastAsia="Times New Roman" w:hAnsi="Consolas" w:cs="Times New Roman"/>
+          <w:color w:val="2AA198"/>
+          <w:sz w:val="21"/>
+          <w:szCs w:val="21"/>
+          <w:lang w:eastAsia="es-AR"/>
+        </w:rPr>
+        <w:t xml:space="preserve"> col-6"</w:t>
+      </w:r>
+      <w:r>
+        <w:rPr>
+          <w:rFonts w:ascii="Consolas" w:eastAsia="Times New Roman" w:hAnsi="Consolas" w:cs="Times New Roman"/>
+          <w:color w:val="657B83"/>
+          <w:sz w:val="21"/>
+          <w:szCs w:val="21"/>
+          <w:lang w:eastAsia="es-AR"/>
+        </w:rPr>
+        <w:t>&gt;</w:t>
+      </w:r>
+      <w:r>
+        <w:rPr>
+          <w:rFonts w:ascii="Consolas" w:eastAsia="Times New Roman" w:hAnsi="Consolas" w:cs="Times New Roman"/>
+          <w:color w:val="93A1A1"/>
+          <w:sz w:val="21"/>
+          <w:szCs w:val="21"/>
+          <w:lang w:eastAsia="es-AR"/>
+        </w:rPr>
+        <w:t>Comprar</w:t>
+      </w:r>
+      <w:r>
+        <w:rPr>
+          <w:rFonts w:ascii="Consolas" w:eastAsia="Times New Roman" w:hAnsi="Consolas" w:cs="Times New Roman"/>
+          <w:color w:val="657B83"/>
+          <w:sz w:val="21"/>
+          <w:szCs w:val="21"/>
+          <w:lang w:eastAsia="es-AR"/>
+        </w:rPr>
+        <w:t>&lt;/</w:t>
+      </w:r>
+      <w:r>
+        <w:rPr>
+          <w:rFonts w:ascii="Consolas" w:eastAsia="Times New Roman" w:hAnsi="Consolas" w:cs="Times New Roman"/>
+          <w:color w:val="859900"/>
+          <w:sz w:val="21"/>
+          <w:szCs w:val="21"/>
+          <w:lang w:eastAsia="es-AR"/>
+        </w:rPr>
+        <w:t>Link</w:t>
+      </w:r>
+      <w:r>
+        <w:rPr>
+          <w:rFonts w:ascii="Consolas" w:eastAsia="Times New Roman" w:hAnsi="Consolas" w:cs="Times New Roman"/>
+          <w:color w:val="657B83"/>
+          <w:sz w:val="21"/>
+          <w:szCs w:val="21"/>
+          <w:lang w:eastAsia="es-AR"/>
+        </w:rPr>
+        <w:t>&gt;</w:t>
+      </w:r>
+    </w:p>
+    <w:p>
+      <w:pPr>
+        <w:shd w:val="clear" w:color="auto" w:fill="002B36"/>
+        <w:spacing w:after="0" w:line="285" w:lineRule="atLeast"/>
+        <w:rPr>
+          <w:rFonts w:ascii="Consolas" w:eastAsia="Times New Roman" w:hAnsi="Consolas" w:cs="Times New Roman"/>
+          <w:color w:val="BBBBBB"/>
+          <w:sz w:val="21"/>
+          <w:szCs w:val="21"/>
+          <w:lang w:eastAsia="es-AR"/>
+        </w:rPr>
+      </w:pPr>
+      <w:r>
+        <w:rPr>
+          <w:rFonts w:ascii="Consolas" w:eastAsia="Times New Roman" w:hAnsi="Consolas" w:cs="Times New Roman"/>
+          <w:color w:val="93A1A1"/>
+          <w:sz w:val="21"/>
+          <w:szCs w:val="21"/>
+          <w:lang w:eastAsia="es-AR"/>
+        </w:rPr>
+        <w:t xml:space="preserve">                    </w:t>
+      </w:r>
+      <w:r>
+        <w:rPr>
+          <w:rFonts w:ascii="Consolas" w:eastAsia="Times New Roman" w:hAnsi="Consolas" w:cs="Times New Roman"/>
+          <w:color w:val="657B83"/>
+          <w:sz w:val="21"/>
+          <w:szCs w:val="21"/>
+          <w:lang w:eastAsia="es-AR"/>
+        </w:rPr>
+        <w:t>&lt;/</w:t>
+      </w:r>
+      <w:proofErr w:type="gramStart"/>
+      <w:r>
+        <w:rPr>
+          <w:rFonts w:ascii="Consolas" w:eastAsia="Times New Roman" w:hAnsi="Consolas" w:cs="Times New Roman"/>
+          <w:color w:val="268BD2"/>
+          <w:sz w:val="21"/>
+          <w:szCs w:val="21"/>
+          <w:lang w:eastAsia="es-AR"/>
+        </w:rPr>
+        <w:t>div</w:t>
+      </w:r>
+      <w:proofErr w:type="gramEnd"/>
+      <w:r>
+        <w:rPr>
+          <w:rFonts w:ascii="Consolas" w:eastAsia="Times New Roman" w:hAnsi="Consolas" w:cs="Times New Roman"/>
+          <w:color w:val="657B83"/>
+          <w:sz w:val="21"/>
+          <w:szCs w:val="21"/>
+          <w:lang w:eastAsia="es-AR"/>
+        </w:rPr>
+        <w:t>&gt;</w:t>
+      </w:r>
+      <w:r>
+        <w:rPr>
+          <w:rFonts w:ascii="Consolas" w:eastAsia="Times New Roman" w:hAnsi="Consolas" w:cs="Times New Roman"/>
+          <w:color w:val="93A1A1"/>
+          <w:sz w:val="21"/>
+          <w:szCs w:val="21"/>
+          <w:lang w:eastAsia="es-AR"/>
+        </w:rPr>
+        <w:t xml:space="preserve"> </w:t>
+      </w:r>
+    </w:p>
+    <w:p>
+      <w:pPr>
+        <w:shd w:val="clear" w:color="auto" w:fill="002B36"/>
+        <w:spacing w:after="0" w:line="285" w:lineRule="atLeast"/>
+        <w:rPr>
+          <w:rFonts w:ascii="Consolas" w:eastAsia="Times New Roman" w:hAnsi="Consolas" w:cs="Times New Roman"/>
+          <w:color w:val="BBBBBB"/>
+          <w:sz w:val="21"/>
+          <w:szCs w:val="21"/>
+          <w:lang w:eastAsia="es-AR"/>
+        </w:rPr>
+      </w:pPr>
+      <w:r>
+        <w:rPr>
+          <w:rFonts w:ascii="Consolas" w:eastAsia="Times New Roman" w:hAnsi="Consolas" w:cs="Times New Roman"/>
+          <w:color w:val="93A1A1"/>
+          <w:sz w:val="21"/>
+          <w:szCs w:val="21"/>
+          <w:lang w:eastAsia="es-AR"/>
+        </w:rPr>
+        <w:t>                 </w:t>
+      </w:r>
+      <w:r>
+        <w:rPr>
+          <w:rFonts w:ascii="Consolas" w:eastAsia="Times New Roman" w:hAnsi="Consolas" w:cs="Times New Roman"/>
+          <w:color w:val="657B83"/>
+          <w:sz w:val="21"/>
+          <w:szCs w:val="21"/>
+          <w:lang w:eastAsia="es-AR"/>
+        </w:rPr>
+        <w:t>&lt;/</w:t>
+      </w:r>
+      <w:proofErr w:type="spellStart"/>
+      <w:proofErr w:type="gramStart"/>
+      <w:r>
+        <w:rPr>
+          <w:rFonts w:ascii="Consolas" w:eastAsia="Times New Roman" w:hAnsi="Consolas" w:cs="Times New Roman"/>
+          <w:color w:val="268BD2"/>
+          <w:sz w:val="21"/>
+          <w:szCs w:val="21"/>
+          <w:lang w:eastAsia="es-AR"/>
+        </w:rPr>
+        <w:t>article</w:t>
+      </w:r>
+      <w:proofErr w:type="spellEnd"/>
+      <w:proofErr w:type="gramEnd"/>
+      <w:r>
+        <w:rPr>
+          <w:rFonts w:ascii="Consolas" w:eastAsia="Times New Roman" w:hAnsi="Consolas" w:cs="Times New Roman"/>
+          <w:color w:val="657B83"/>
+          <w:sz w:val="21"/>
+          <w:szCs w:val="21"/>
+          <w:lang w:eastAsia="es-AR"/>
+        </w:rPr>
+        <w:t>&gt;</w:t>
+      </w:r>
+    </w:p>
+    <w:p>
+      <w:pPr>
+        <w:shd w:val="clear" w:color="auto" w:fill="002B36"/>
+        <w:spacing w:after="0" w:line="285" w:lineRule="atLeast"/>
+        <w:rPr>
+          <w:rFonts w:ascii="Consolas" w:eastAsia="Times New Roman" w:hAnsi="Consolas" w:cs="Times New Roman"/>
+          <w:color w:val="BBBBBB"/>
+          <w:sz w:val="21"/>
+          <w:szCs w:val="21"/>
+          <w:lang w:eastAsia="es-AR"/>
+        </w:rPr>
+      </w:pPr>
+      <w:r>
+        <w:rPr>
+          <w:rFonts w:ascii="Consolas" w:eastAsia="Times New Roman" w:hAnsi="Consolas" w:cs="Times New Roman"/>
+          <w:color w:val="93A1A1"/>
+          <w:sz w:val="21"/>
+          <w:szCs w:val="21"/>
+          <w:lang w:eastAsia="es-AR"/>
+        </w:rPr>
+        <w:t>                 </w:t>
+      </w:r>
+      <w:r>
+        <w:rPr>
+          <w:rFonts w:ascii="Consolas" w:eastAsia="Times New Roman" w:hAnsi="Consolas" w:cs="Times New Roman"/>
+          <w:color w:val="657B83"/>
+          <w:sz w:val="21"/>
+          <w:szCs w:val="21"/>
+          <w:lang w:eastAsia="es-AR"/>
+        </w:rPr>
+        <w:t>&lt;/</w:t>
+      </w:r>
+      <w:proofErr w:type="spellStart"/>
+      <w:proofErr w:type="gramStart"/>
+      <w:r>
+        <w:rPr>
+          <w:rFonts w:ascii="Consolas" w:eastAsia="Times New Roman" w:hAnsi="Consolas" w:cs="Times New Roman"/>
+          <w:color w:val="268BD2"/>
+          <w:sz w:val="21"/>
+          <w:szCs w:val="21"/>
+          <w:lang w:eastAsia="es-AR"/>
+        </w:rPr>
+        <w:t>section</w:t>
+      </w:r>
+      <w:proofErr w:type="spellEnd"/>
+      <w:proofErr w:type="gramEnd"/>
+      <w:r>
+        <w:rPr>
+          <w:rFonts w:ascii="Consolas" w:eastAsia="Times New Roman" w:hAnsi="Consolas" w:cs="Times New Roman"/>
+          <w:color w:val="657B83"/>
+          <w:sz w:val="21"/>
+          <w:szCs w:val="21"/>
+          <w:lang w:eastAsia="es-AR"/>
+        </w:rPr>
+        <w:t>&gt;</w:t>
+      </w:r>
+    </w:p>
+    <w:p/>
+    <w:p>
+      <w:r>
+        <w:t xml:space="preserve">No me </w:t>
+      </w:r>
+      <w:proofErr w:type="spellStart"/>
+      <w:r>
+        <w:t>salio</w:t>
+      </w:r>
+      <w:proofErr w:type="spellEnd"/>
+      <w:r>
+        <w:t xml:space="preserve"> en REact</w:t>
+      </w:r>
       <w:bookmarkStart w:id="0" w:name="_GoBack"/>
       <w:bookmarkEnd w:id="0"/>
     </w:p>

</xml_diff>